<commit_message>
Search Projects User Permission
</commit_message>
<xml_diff>
--- a/export/P5.docx
+++ b/export/P5.docx
@@ -54,7 +54,7 @@
           <w:szCs w:val="24"/>
           <w:lang w:val="pt-BR"/>
         </w:rPr>
-        <w:t>Guilherme Bolfe, Silvio Bolfe</w:t>
+        <w:t>Guilherme Bolfe, Silvio Bolfe, Gustavo Bolfe</w:t>
       </w:r>
     </w:p>
     <w:p>
@@ -78,7 +78,7 @@
           <w:vertAlign w:val="superscript"/>
           <w:lang w:val="pt-BR"/>
         </w:rPr>
-        <w:t>, </w:t>
+        <w:t>, , </w:t>
       </w:r>
     </w:p>
     <w:p>
@@ -101,7 +101,7 @@
           <w:szCs w:val="20"/>
           <w:lang w:val="pt-BR"/>
         </w:rPr>
-        <w:t>guilhermebolfe11@gmail.com, silviobolfe19@gmail.com</w:t>
+        <w:t>guilhermebolfe11@gmail.com, silviobolfe19@gmail.com, bolfeguilherme@gmail.com</w:t>
       </w:r>
     </w:p>
     <w:p>
@@ -307,7 +307,7 @@
           <w:szCs w:val="24"/>
           <w:lang w:val="en-US"/>
         </w:rPr>
-        <w:t>dfasfasd.</w:t>
+        <w:t>dfgfg.</w:t>
       </w:r>
     </w:p>
     <w:p>
@@ -1061,7 +1061,7 @@
                 <w:szCs w:val="24"/>
                 <w:lang w:val="en-US"/>
               </w:rPr>
-              <w:t/>
+              <w:t>ggbcvb OR gfhfgh</w:t>
             </w:r>
           </w:p>
         </w:tc>
@@ -1240,7 +1240,7 @@
                 <w:szCs w:val="24"/>
                 <w:lang w:val="en-US"/>
               </w:rPr>
-              <w:t>(zxc)</w:t>
+              <w:t>(zxc OR ggbcvb OR gfhfgh)</w:t>
             </w:r>
           </w:p>
         </w:tc>
@@ -1294,7 +1294,7 @@
                 <w:szCs w:val="24"/>
                 <w:lang w:val="en-US"/>
               </w:rPr>
-              <w:t>(zxc)</w:t>
+              <w:t>(zxc OR ggbcvb OR gfhfgh)</w:t>
             </w:r>
           </w:p>
         </w:tc>
@@ -1397,7 +1397,7 @@
           <w:szCs w:val="24"/>
           <w:lang w:val="en-US"/>
         </w:rPr>
-        <w:t xml:space="preserve">      Inclusion Rule: Any.</w:t>
+        <w:t xml:space="preserve">      Inclusion Rule: At Least.</w:t>
       </w:r>
     </w:p>
     <w:p>
@@ -2807,6 +2807,115 @@
                 <w:lang w:val="en-US"/>
               </w:rPr>
               <w:t/>
+            </w:r>
+          </w:p>
+        </w:tc>
+      </w:tr>
+      <w:tr>
+        <w:tc>
+          <w:tcPr>
+            <w:tcW w:w="2256" w:type="dxa"/>
+            <w:tcMar/>
+          </w:tcPr>
+          <w:p>
+            <w:pPr>
+              <w:spacing w:before="120"/>
+              <w:jc w:val="center"/>
+              <w:rPr>
+                <w:rFonts w:ascii="Times" w:hAnsi="Times" w:eastAsia="Times" w:cs="Times"/>
+                <w:sz w:val="24"/>
+                <w:szCs w:val="24"/>
+              </w:rPr>
+            </w:pPr>
+            <w:r>
+              <w:rPr>
+                <w:rFonts w:ascii="Times" w:hAnsi="Times" w:eastAsia="Times" w:cs="Times"/>
+                <w:sz w:val="24"/>
+                <w:szCs w:val="24"/>
+                <w:lang w:val="en-US"/>
+              </w:rPr>
+              <w:t>vcb</w:t>
+            </w:r>
+          </w:p>
+        </w:tc>
+        <w:tc>
+          <w:tcPr>
+            <w:tcW w:w="2256" w:type="dxa"/>
+            <w:tcMar/>
+          </w:tcPr>
+          <w:p>
+            <w:pPr>
+              <w:spacing w:before="120"/>
+              <w:jc w:val="center"/>
+              <w:rPr>
+                <w:rFonts w:ascii="Times" w:hAnsi="Times" w:eastAsia="Times" w:cs="Times"/>
+                <w:sz w:val="24"/>
+                <w:szCs w:val="24"/>
+              </w:rPr>
+            </w:pPr>
+            <w:r>
+              <w:rPr>
+                <w:rFonts w:ascii="Times" w:hAnsi="Times" w:eastAsia="Times" w:cs="Times"/>
+                <w:sz w:val="24"/>
+                <w:szCs w:val="24"/>
+                <w:lang w:val="en-US"/>
+              </w:rPr>
+              <w:t>cbfghgfhfghfghfghfghfghfh</w:t>
+            </w:r>
+          </w:p>
+        </w:tc>
+        <w:tc>
+          <w:tcPr>
+            <w:tcW w:w="2256" w:type="dxa"/>
+            <w:tcMar/>
+          </w:tcPr>
+          <w:p>
+            <w:pPr>
+              <w:spacing w:before="120"/>
+              <w:jc w:val="center"/>
+              <w:rPr>
+                <w:rFonts w:ascii="Times" w:hAnsi="Times" w:eastAsia="Times" w:cs="Times"/>
+                <w:sz w:val="24"/>
+                <w:szCs w:val="24"/>
+              </w:rPr>
+            </w:pPr>
+            <w:r>
+              <w:rPr>
+                <w:rFonts w:ascii="Times" w:hAnsi="Times" w:eastAsia="Times" w:cs="Times"/>
+                <w:sz w:val="24"/>
+                <w:szCs w:val="24"/>
+                <w:lang w:val="en-US"/>
+              </w:rPr>
+              <w:t>Multiple Choice List</w:t>
+            </w:r>
+          </w:p>
+        </w:tc>
+        <w:tc>
+          <w:tcPr>
+            <w:tcW w:w="2256" w:type="dxa"/>
+            <w:tcMar/>
+          </w:tcPr>
+          <w:p>
+            <w:pPr>
+              <w:spacing w:before="120"/>
+              <w:jc w:val="center"/>
+              <w:rPr>
+                <w:rFonts w:ascii="Times" w:hAnsi="Times" w:eastAsia="Times" w:cs="Times"/>
+                <w:sz w:val="24"/>
+                <w:szCs w:val="24"/>
+              </w:rPr>
+            </w:pPr>
+            <w:r>
+              <w:rPr>
+                <w:rFonts w:ascii="Times" w:hAnsi="Times" w:eastAsia="Times" w:cs="Times"/>
+                <w:sz w:val="24"/>
+                <w:szCs w:val="24"/>
+                <w:lang w:val="en-US"/>
+              </w:rPr>
+              <w:t>fghfghfghfghfghfgh;
+fghfghfg;
+hfgh;
+</w:t>
             </w:r>
           </w:p>
         </w:tc>

</xml_diff>

<commit_message>
Review Study Selection Conflicts
</commit_message>
<xml_diff>
--- a/export/P5.docx
+++ b/export/P5.docx
@@ -54,7 +54,7 @@
           <w:szCs w:val="24"/>
           <w:lang w:val="pt-BR"/>
         </w:rPr>
-        <w:t>Guilherme Bolfe, Silvio Bolfe, Gustavo Bolfe</w:t>
+        <w:t>Guilherme Bolfe, Silvio Bolfe, Gustavo Bolfe, Pedro Carlos</w:t>
       </w:r>
     </w:p>
     <w:p>
@@ -78,7 +78,7 @@
           <w:vertAlign w:val="superscript"/>
           <w:lang w:val="pt-BR"/>
         </w:rPr>
-        <w:t>, , </w:t>
+        <w:t>, , , </w:t>
       </w:r>
     </w:p>
     <w:p>
@@ -101,7 +101,7 @@
           <w:szCs w:val="20"/>
           <w:lang w:val="pt-BR"/>
         </w:rPr>
-        <w:t>guilhermebolfe11@gmail.com, silviobolfe19@gmail.com, bolfeguilherme@gmail.com</w:t>
+        <w:t>guilhermebolfe11@gmail.com, silviobolfe19@gmail.com, bolfeguilherme@gmail.com, pedro@gmail.com</w:t>
       </w:r>
     </w:p>
     <w:p>
@@ -2031,7 +2031,7 @@
           <w:szCs w:val="24"/>
           <w:lang w:val="en-US"/>
         </w:rPr>
-        <w:t xml:space="preserve">      Exclusion Rule: Any.</w:t>
+        <w:t xml:space="preserve">      Exclusion Rule: All.</w:t>
       </w:r>
     </w:p>
     <w:p>

</xml_diff>